<commit_message>
done w/ R part
</commit_message>
<xml_diff>
--- a/lab4/lab4.docx
+++ b/lab4/lab4.docx
@@ -756,7 +756,7 @@
         <w:rPr>
           <w:rStyle w:val="VerbatimChar"/>
         </w:rPr>
-        <w:t xml:space="preserve">##     708    1095    1360    1434    1660    2775</w:t>
+        <w:t xml:space="preserve">##     747    1114    1354    1467    1582    2810</w:t>
       </w:r>
     </w:p>
     <w:p>
@@ -927,7 +927,7 @@
         <w:rPr>
           <w:rStyle w:val="VerbatimChar"/>
         </w:rPr>
-        <w:t xml:space="preserve">##     816    1173    1468    1488    1720    2599</w:t>
+        <w:t xml:space="preserve">##     630    1148    1489    1455    1683    2589</w:t>
       </w:r>
     </w:p>
     <w:p>
@@ -1239,7 +1239,7 @@
         <w:rPr>
           <w:rStyle w:val="VerbatimChar"/>
         </w:rPr>
-        <w:t xml:space="preserve">##    1274    1450    1496    1500    1547    1792</w:t>
+        <w:t xml:space="preserve">##    1257    1451    1498    1500    1547    1784</w:t>
       </w:r>
     </w:p>
     <w:p>
@@ -1675,7 +1675,7 @@
         <w:rPr>
           <w:rStyle w:val="VerbatimChar"/>
         </w:rPr>
-        <w:t xml:space="preserve">##    1283    1461    1512    1505    1553    1688</w:t>
+        <w:t xml:space="preserve">##    1337    1451    1498    1499    1550    1669</w:t>
       </w:r>
     </w:p>
     <w:p>
@@ -1867,7 +1867,7 @@
         <w:rPr>
           <w:rStyle w:val="VerbatimChar"/>
         </w:rPr>
-        <w:t xml:space="preserve">##   [1] 1481.80 1517.88 1460.52 1445.80 1536.48 1361.26 1432.36 1417.90</w:t>
+        <w:t xml:space="preserve">##   [1] 1523.48 1528.16 1407.46 1561.26 1586.04 1587.84 1564.00 1458.02</w:t>
       </w:r>
       <w:r>
         <w:br w:type="textWrapping"/>
@@ -1876,7 +1876,7 @@
         <w:rPr>
           <w:rStyle w:val="VerbatimChar"/>
         </w:rPr>
-        <w:t xml:space="preserve">##   [9] 1570.22 1463.18 1535.46 1688.26 1460.54 1612.40 1570.60 1609.40</w:t>
+        <w:t xml:space="preserve">##   [9] 1519.54 1396.58 1443.30 1549.48 1492.06 1501.56 1447.00 1454.74</w:t>
       </w:r>
       <w:r>
         <w:br w:type="textWrapping"/>
@@ -1885,7 +1885,7 @@
         <w:rPr>
           <w:rStyle w:val="VerbatimChar"/>
         </w:rPr>
-        <w:t xml:space="preserve">##  [17] 1461.82 1569.52 1586.04 1382.08 1530.60 1533.20 1527.78 1465.28</w:t>
+        <w:t xml:space="preserve">##  [17] 1415.12 1459.24 1459.64 1436.56 1429.06 1498.22 1579.94 1375.06</w:t>
       </w:r>
       <w:r>
         <w:br w:type="textWrapping"/>
@@ -1894,7 +1894,7 @@
         <w:rPr>
           <w:rStyle w:val="VerbatimChar"/>
         </w:rPr>
-        <w:t xml:space="preserve">##  [25] 1543.64 1602.54 1563.62 1455.80 1607.50 1512.96 1449.86 1468.38</w:t>
+        <w:t xml:space="preserve">##  [25] 1497.12 1410.82 1500.24 1617.54 1496.88 1502.66 1457.98 1596.34</w:t>
       </w:r>
       <w:r>
         <w:br w:type="textWrapping"/>
@@ -1903,7 +1903,7 @@
         <w:rPr>
           <w:rStyle w:val="VerbatimChar"/>
         </w:rPr>
-        <w:t xml:space="preserve">##  [33] 1536.88 1412.68 1532.98 1422.76 1422.54 1283.34 1579.76 1497.94</w:t>
+        <w:t xml:space="preserve">##  [33] 1557.90 1492.10 1528.44 1658.46 1488.66 1431.22 1511.88 1573.56</w:t>
       </w:r>
       <w:r>
         <w:br w:type="textWrapping"/>
@@ -1912,7 +1912,7 @@
         <w:rPr>
           <w:rStyle w:val="VerbatimChar"/>
         </w:rPr>
-        <w:t xml:space="preserve">##  [41] 1386.04 1392.90 1524.70 1432.04 1516.48 1477.50 1555.28 1533.60</w:t>
+        <w:t xml:space="preserve">##  [41] 1481.56 1642.06 1492.10 1426.18 1578.20 1477.16 1492.66 1536.42</w:t>
       </w:r>
       <w:r>
         <w:br w:type="textWrapping"/>
@@ -1921,7 +1921,7 @@
         <w:rPr>
           <w:rStyle w:val="VerbatimChar"/>
         </w:rPr>
-        <w:t xml:space="preserve">##  [49] 1626.50 1582.16 1523.86 1521.34 1544.30 1555.40 1527.86 1498.52</w:t>
+        <w:t xml:space="preserve">##  [49] 1504.24 1520.78 1502.80 1449.68 1472.44 1467.38 1434.56 1567.80</w:t>
       </w:r>
       <w:r>
         <w:br w:type="textWrapping"/>
@@ -1930,7 +1930,7 @@
         <w:rPr>
           <w:rStyle w:val="VerbatimChar"/>
         </w:rPr>
-        <w:t xml:space="preserve">##  [57] 1538.08 1587.82 1488.94 1556.90 1608.70 1491.46 1399.48 1551.14</w:t>
+        <w:t xml:space="preserve">##  [57] 1509.12 1524.54 1430.68 1499.02 1455.64 1478.38 1433.06 1451.34</w:t>
       </w:r>
       <w:r>
         <w:br w:type="textWrapping"/>
@@ -1939,7 +1939,7 @@
         <w:rPr>
           <w:rStyle w:val="VerbatimChar"/>
         </w:rPr>
-        <w:t xml:space="preserve">##  [65] 1562.92 1597.66 1552.04 1477.54 1532.16 1487.56 1494.78 1562.26</w:t>
+        <w:t xml:space="preserve">##  [65] 1389.82 1443.62 1591.62 1560.30 1631.86 1669.28 1538.82 1537.58</w:t>
       </w:r>
       <w:r>
         <w:br w:type="textWrapping"/>
@@ -1948,7 +1948,7 @@
         <w:rPr>
           <w:rStyle w:val="VerbatimChar"/>
         </w:rPr>
-        <w:t xml:space="preserve">##  [73] 1542.20 1497.48 1415.04 1663.36 1492.32 1515.20 1406.52 1574.42</w:t>
+        <w:t xml:space="preserve">##  [73] 1529.88 1514.00 1434.64 1484.90 1551.66 1429.14 1500.86 1368.58</w:t>
       </w:r>
       <w:r>
         <w:br w:type="textWrapping"/>
@@ -1957,7 +1957,7 @@
         <w:rPr>
           <w:rStyle w:val="VerbatimChar"/>
         </w:rPr>
-        <w:t xml:space="preserve">##  [81] 1496.64 1479.58 1434.80 1517.80 1354.40 1453.46 1439.40 1490.88</w:t>
+        <w:t xml:space="preserve">##  [81] 1570.32 1368.08 1551.62 1336.96 1580.44 1461.72 1491.86 1413.56</w:t>
       </w:r>
       <w:r>
         <w:br w:type="textWrapping"/>
@@ -1966,7 +1966,7 @@
         <w:rPr>
           <w:rStyle w:val="VerbatimChar"/>
         </w:rPr>
-        <w:t xml:space="preserve">##  [89] 1474.58 1438.02 1511.72 1436.54 1536.58 1502.08 1483.46 1572.20</w:t>
+        <w:t xml:space="preserve">##  [89] 1469.54 1387.72 1544.74 1492.72 1596.44 1524.62 1491.54 1523.44</w:t>
       </w:r>
       <w:r>
         <w:br w:type="textWrapping"/>
@@ -1975,7 +1975,7 @@
         <w:rPr>
           <w:rStyle w:val="VerbatimChar"/>
         </w:rPr>
-        <w:t xml:space="preserve">##  [97] 1385.44 1483.72 1478.96 1577.06</w:t>
+        <w:t xml:space="preserve">##  [97] 1587.66 1553.90 1579.04 1414.08</w:t>
       </w:r>
     </w:p>
     <w:p>
@@ -2034,6 +2034,612 @@
       <w:bookmarkEnd w:id="40"/>
       <w:r>
         <w:t xml:space="preserve">When the sample size is larger, what happens to the center? What about the spread?</w:t>
+      </w:r>
+    </w:p>
+    <w:p>
+      <w:pPr>
+        <w:pStyle w:val="SourceCode"/>
+      </w:pPr>
+      <w:r>
+        <w:rPr>
+          <w:rStyle w:val="NormalTok"/>
+        </w:rPr>
+        <w:t xml:space="preserve">sample_means10 &lt;-</w:t>
+      </w:r>
+      <w:r>
+        <w:rPr>
+          <w:rStyle w:val="StringTok"/>
+        </w:rPr>
+        <w:t xml:space="preserve"> </w:t>
+      </w:r>
+      <w:r>
+        <w:rPr>
+          <w:rStyle w:val="KeywordTok"/>
+        </w:rPr>
+        <w:t xml:space="preserve">rep</w:t>
+      </w:r>
+      <w:r>
+        <w:rPr>
+          <w:rStyle w:val="NormalTok"/>
+        </w:rPr>
+        <w:t xml:space="preserve">(</w:t>
+      </w:r>
+      <w:r>
+        <w:rPr>
+          <w:rStyle w:val="OtherTok"/>
+        </w:rPr>
+        <w:t xml:space="preserve">NA</w:t>
+      </w:r>
+      <w:r>
+        <w:rPr>
+          <w:rStyle w:val="NormalTok"/>
+        </w:rPr>
+        <w:t xml:space="preserve">, </w:t>
+      </w:r>
+      <w:r>
+        <w:rPr>
+          <w:rStyle w:val="DecValTok"/>
+        </w:rPr>
+        <w:t xml:space="preserve">5000</w:t>
+      </w:r>
+      <w:r>
+        <w:rPr>
+          <w:rStyle w:val="NormalTok"/>
+        </w:rPr>
+        <w:t xml:space="preserve">)</w:t>
+      </w:r>
+      <w:r>
+        <w:br w:type="textWrapping"/>
+      </w:r>
+      <w:r>
+        <w:rPr>
+          <w:rStyle w:val="NormalTok"/>
+        </w:rPr>
+        <w:t xml:space="preserve">sample_means100 &lt;-</w:t>
+      </w:r>
+      <w:r>
+        <w:rPr>
+          <w:rStyle w:val="StringTok"/>
+        </w:rPr>
+        <w:t xml:space="preserve"> </w:t>
+      </w:r>
+      <w:r>
+        <w:rPr>
+          <w:rStyle w:val="KeywordTok"/>
+        </w:rPr>
+        <w:t xml:space="preserve">rep</w:t>
+      </w:r>
+      <w:r>
+        <w:rPr>
+          <w:rStyle w:val="NormalTok"/>
+        </w:rPr>
+        <w:t xml:space="preserve">(</w:t>
+      </w:r>
+      <w:r>
+        <w:rPr>
+          <w:rStyle w:val="OtherTok"/>
+        </w:rPr>
+        <w:t xml:space="preserve">NA</w:t>
+      </w:r>
+      <w:r>
+        <w:rPr>
+          <w:rStyle w:val="NormalTok"/>
+        </w:rPr>
+        <w:t xml:space="preserve">, </w:t>
+      </w:r>
+      <w:r>
+        <w:rPr>
+          <w:rStyle w:val="DecValTok"/>
+        </w:rPr>
+        <w:t xml:space="preserve">5000</w:t>
+      </w:r>
+      <w:r>
+        <w:rPr>
+          <w:rStyle w:val="NormalTok"/>
+        </w:rPr>
+        <w:t xml:space="preserve">)</w:t>
+      </w:r>
+      <w:r>
+        <w:br w:type="textWrapping"/>
+      </w:r>
+      <w:r>
+        <w:br w:type="textWrapping"/>
+      </w:r>
+      <w:r>
+        <w:rPr>
+          <w:rStyle w:val="ControlFlowTok"/>
+        </w:rPr>
+        <w:t xml:space="preserve">for</w:t>
+      </w:r>
+      <w:r>
+        <w:rPr>
+          <w:rStyle w:val="NormalTok"/>
+        </w:rPr>
+        <w:t xml:space="preserve">(i </w:t>
+      </w:r>
+      <w:r>
+        <w:rPr>
+          <w:rStyle w:val="ControlFlowTok"/>
+        </w:rPr>
+        <w:t xml:space="preserve">in</w:t>
+      </w:r>
+      <w:r>
+        <w:rPr>
+          <w:rStyle w:val="NormalTok"/>
+        </w:rPr>
+        <w:t xml:space="preserve"> </w:t>
+      </w:r>
+      <w:r>
+        <w:rPr>
+          <w:rStyle w:val="DecValTok"/>
+        </w:rPr>
+        <w:t xml:space="preserve">1</w:t>
+      </w:r>
+      <w:r>
+        <w:rPr>
+          <w:rStyle w:val="OperatorTok"/>
+        </w:rPr>
+        <w:t xml:space="preserve">:</w:t>
+      </w:r>
+      <w:r>
+        <w:rPr>
+          <w:rStyle w:val="DecValTok"/>
+        </w:rPr>
+        <w:t xml:space="preserve">5000</w:t>
+      </w:r>
+      <w:r>
+        <w:rPr>
+          <w:rStyle w:val="NormalTok"/>
+        </w:rPr>
+        <w:t xml:space="preserve">){</w:t>
+      </w:r>
+      <w:r>
+        <w:br w:type="textWrapping"/>
+      </w:r>
+      <w:r>
+        <w:rPr>
+          <w:rStyle w:val="NormalTok"/>
+        </w:rPr>
+        <w:t xml:space="preserve">  samp &lt;-</w:t>
+      </w:r>
+      <w:r>
+        <w:rPr>
+          <w:rStyle w:val="StringTok"/>
+        </w:rPr>
+        <w:t xml:space="preserve"> </w:t>
+      </w:r>
+      <w:r>
+        <w:rPr>
+          <w:rStyle w:val="KeywordTok"/>
+        </w:rPr>
+        <w:t xml:space="preserve">sample</w:t>
+      </w:r>
+      <w:r>
+        <w:rPr>
+          <w:rStyle w:val="NormalTok"/>
+        </w:rPr>
+        <w:t xml:space="preserve">(area, </w:t>
+      </w:r>
+      <w:r>
+        <w:rPr>
+          <w:rStyle w:val="DecValTok"/>
+        </w:rPr>
+        <w:t xml:space="preserve">10</w:t>
+      </w:r>
+      <w:r>
+        <w:rPr>
+          <w:rStyle w:val="NormalTok"/>
+        </w:rPr>
+        <w:t xml:space="preserve">)</w:t>
+      </w:r>
+      <w:r>
+        <w:br w:type="textWrapping"/>
+      </w:r>
+      <w:r>
+        <w:rPr>
+          <w:rStyle w:val="NormalTok"/>
+        </w:rPr>
+        <w:t xml:space="preserve">  sample_means10[i] &lt;-</w:t>
+      </w:r>
+      <w:r>
+        <w:rPr>
+          <w:rStyle w:val="StringTok"/>
+        </w:rPr>
+        <w:t xml:space="preserve"> </w:t>
+      </w:r>
+      <w:r>
+        <w:rPr>
+          <w:rStyle w:val="KeywordTok"/>
+        </w:rPr>
+        <w:t xml:space="preserve">mean</w:t>
+      </w:r>
+      <w:r>
+        <w:rPr>
+          <w:rStyle w:val="NormalTok"/>
+        </w:rPr>
+        <w:t xml:space="preserve">(samp)</w:t>
+      </w:r>
+      <w:r>
+        <w:br w:type="textWrapping"/>
+      </w:r>
+      <w:r>
+        <w:rPr>
+          <w:rStyle w:val="NormalTok"/>
+        </w:rPr>
+        <w:t xml:space="preserve">  samp &lt;-</w:t>
+      </w:r>
+      <w:r>
+        <w:rPr>
+          <w:rStyle w:val="StringTok"/>
+        </w:rPr>
+        <w:t xml:space="preserve"> </w:t>
+      </w:r>
+      <w:r>
+        <w:rPr>
+          <w:rStyle w:val="KeywordTok"/>
+        </w:rPr>
+        <w:t xml:space="preserve">sample</w:t>
+      </w:r>
+      <w:r>
+        <w:rPr>
+          <w:rStyle w:val="NormalTok"/>
+        </w:rPr>
+        <w:t xml:space="preserve">(area, </w:t>
+      </w:r>
+      <w:r>
+        <w:rPr>
+          <w:rStyle w:val="DecValTok"/>
+        </w:rPr>
+        <w:t xml:space="preserve">100</w:t>
+      </w:r>
+      <w:r>
+        <w:rPr>
+          <w:rStyle w:val="NormalTok"/>
+        </w:rPr>
+        <w:t xml:space="preserve">)</w:t>
+      </w:r>
+      <w:r>
+        <w:br w:type="textWrapping"/>
+      </w:r>
+      <w:r>
+        <w:rPr>
+          <w:rStyle w:val="NormalTok"/>
+        </w:rPr>
+        <w:t xml:space="preserve">  sample_means100[i] &lt;-</w:t>
+      </w:r>
+      <w:r>
+        <w:rPr>
+          <w:rStyle w:val="StringTok"/>
+        </w:rPr>
+        <w:t xml:space="preserve"> </w:t>
+      </w:r>
+      <w:r>
+        <w:rPr>
+          <w:rStyle w:val="KeywordTok"/>
+        </w:rPr>
+        <w:t xml:space="preserve">mean</w:t>
+      </w:r>
+      <w:r>
+        <w:rPr>
+          <w:rStyle w:val="NormalTok"/>
+        </w:rPr>
+        <w:t xml:space="preserve">(samp)</w:t>
+      </w:r>
+      <w:r>
+        <w:br w:type="textWrapping"/>
+      </w:r>
+      <w:r>
+        <w:rPr>
+          <w:rStyle w:val="NormalTok"/>
+        </w:rPr>
+        <w:t xml:space="preserve">}</w:t>
+      </w:r>
+      <w:r>
+        <w:br w:type="textWrapping"/>
+      </w:r>
+      <w:r>
+        <w:br w:type="textWrapping"/>
+      </w:r>
+      <w:r>
+        <w:rPr>
+          <w:rStyle w:val="KeywordTok"/>
+        </w:rPr>
+        <w:t xml:space="preserve">par</w:t>
+      </w:r>
+      <w:r>
+        <w:rPr>
+          <w:rStyle w:val="NormalTok"/>
+        </w:rPr>
+        <w:t xml:space="preserve">(</w:t>
+      </w:r>
+      <w:r>
+        <w:rPr>
+          <w:rStyle w:val="DataTypeTok"/>
+        </w:rPr>
+        <w:t xml:space="preserve">mfrow =</w:t>
+      </w:r>
+      <w:r>
+        <w:rPr>
+          <w:rStyle w:val="NormalTok"/>
+        </w:rPr>
+        <w:t xml:space="preserve"> </w:t>
+      </w:r>
+      <w:r>
+        <w:rPr>
+          <w:rStyle w:val="KeywordTok"/>
+        </w:rPr>
+        <w:t xml:space="preserve">c</w:t>
+      </w:r>
+      <w:r>
+        <w:rPr>
+          <w:rStyle w:val="NormalTok"/>
+        </w:rPr>
+        <w:t xml:space="preserve">(</w:t>
+      </w:r>
+      <w:r>
+        <w:rPr>
+          <w:rStyle w:val="DecValTok"/>
+        </w:rPr>
+        <w:t xml:space="preserve">3</w:t>
+      </w:r>
+      <w:r>
+        <w:rPr>
+          <w:rStyle w:val="NormalTok"/>
+        </w:rPr>
+        <w:t xml:space="preserve">, </w:t>
+      </w:r>
+      <w:r>
+        <w:rPr>
+          <w:rStyle w:val="DecValTok"/>
+        </w:rPr>
+        <w:t xml:space="preserve">1</w:t>
+      </w:r>
+      <w:r>
+        <w:rPr>
+          <w:rStyle w:val="NormalTok"/>
+        </w:rPr>
+        <w:t xml:space="preserve">))</w:t>
+      </w:r>
+      <w:r>
+        <w:br w:type="textWrapping"/>
+      </w:r>
+      <w:r>
+        <w:br w:type="textWrapping"/>
+      </w:r>
+      <w:r>
+        <w:rPr>
+          <w:rStyle w:val="NormalTok"/>
+        </w:rPr>
+        <w:t xml:space="preserve">xlimits &lt;-</w:t>
+      </w:r>
+      <w:r>
+        <w:rPr>
+          <w:rStyle w:val="StringTok"/>
+        </w:rPr>
+        <w:t xml:space="preserve"> </w:t>
+      </w:r>
+      <w:r>
+        <w:rPr>
+          <w:rStyle w:val="KeywordTok"/>
+        </w:rPr>
+        <w:t xml:space="preserve">range</w:t>
+      </w:r>
+      <w:r>
+        <w:rPr>
+          <w:rStyle w:val="NormalTok"/>
+        </w:rPr>
+        <w:t xml:space="preserve">(sample_means10)</w:t>
+      </w:r>
+      <w:r>
+        <w:br w:type="textWrapping"/>
+      </w:r>
+      <w:r>
+        <w:br w:type="textWrapping"/>
+      </w:r>
+      <w:r>
+        <w:rPr>
+          <w:rStyle w:val="KeywordTok"/>
+        </w:rPr>
+        <w:t xml:space="preserve">hist</w:t>
+      </w:r>
+      <w:r>
+        <w:rPr>
+          <w:rStyle w:val="NormalTok"/>
+        </w:rPr>
+        <w:t xml:space="preserve">(sample_means10, </w:t>
+      </w:r>
+      <w:r>
+        <w:rPr>
+          <w:rStyle w:val="DataTypeTok"/>
+        </w:rPr>
+        <w:t xml:space="preserve">breaks =</w:t>
+      </w:r>
+      <w:r>
+        <w:rPr>
+          <w:rStyle w:val="NormalTok"/>
+        </w:rPr>
+        <w:t xml:space="preserve"> </w:t>
+      </w:r>
+      <w:r>
+        <w:rPr>
+          <w:rStyle w:val="DecValTok"/>
+        </w:rPr>
+        <w:t xml:space="preserve">20</w:t>
+      </w:r>
+      <w:r>
+        <w:rPr>
+          <w:rStyle w:val="NormalTok"/>
+        </w:rPr>
+        <w:t xml:space="preserve">, </w:t>
+      </w:r>
+      <w:r>
+        <w:rPr>
+          <w:rStyle w:val="DataTypeTok"/>
+        </w:rPr>
+        <w:t xml:space="preserve">xlim =</w:t>
+      </w:r>
+      <w:r>
+        <w:rPr>
+          <w:rStyle w:val="NormalTok"/>
+        </w:rPr>
+        <w:t xml:space="preserve"> xlimits)</w:t>
+      </w:r>
+      <w:r>
+        <w:br w:type="textWrapping"/>
+      </w:r>
+      <w:r>
+        <w:rPr>
+          <w:rStyle w:val="KeywordTok"/>
+        </w:rPr>
+        <w:t xml:space="preserve">hist</w:t>
+      </w:r>
+      <w:r>
+        <w:rPr>
+          <w:rStyle w:val="NormalTok"/>
+        </w:rPr>
+        <w:t xml:space="preserve">(sample_means50, </w:t>
+      </w:r>
+      <w:r>
+        <w:rPr>
+          <w:rStyle w:val="DataTypeTok"/>
+        </w:rPr>
+        <w:t xml:space="preserve">breaks =</w:t>
+      </w:r>
+      <w:r>
+        <w:rPr>
+          <w:rStyle w:val="NormalTok"/>
+        </w:rPr>
+        <w:t xml:space="preserve"> </w:t>
+      </w:r>
+      <w:r>
+        <w:rPr>
+          <w:rStyle w:val="DecValTok"/>
+        </w:rPr>
+        <w:t xml:space="preserve">20</w:t>
+      </w:r>
+      <w:r>
+        <w:rPr>
+          <w:rStyle w:val="NormalTok"/>
+        </w:rPr>
+        <w:t xml:space="preserve">, </w:t>
+      </w:r>
+      <w:r>
+        <w:rPr>
+          <w:rStyle w:val="DataTypeTok"/>
+        </w:rPr>
+        <w:t xml:space="preserve">xlim =</w:t>
+      </w:r>
+      <w:r>
+        <w:rPr>
+          <w:rStyle w:val="NormalTok"/>
+        </w:rPr>
+        <w:t xml:space="preserve"> xlimits)</w:t>
+      </w:r>
+      <w:r>
+        <w:br w:type="textWrapping"/>
+      </w:r>
+      <w:r>
+        <w:rPr>
+          <w:rStyle w:val="KeywordTok"/>
+        </w:rPr>
+        <w:t xml:space="preserve">hist</w:t>
+      </w:r>
+      <w:r>
+        <w:rPr>
+          <w:rStyle w:val="NormalTok"/>
+        </w:rPr>
+        <w:t xml:space="preserve">(sample_means100, </w:t>
+      </w:r>
+      <w:r>
+        <w:rPr>
+          <w:rStyle w:val="DataTypeTok"/>
+        </w:rPr>
+        <w:t xml:space="preserve">breaks =</w:t>
+      </w:r>
+      <w:r>
+        <w:rPr>
+          <w:rStyle w:val="NormalTok"/>
+        </w:rPr>
+        <w:t xml:space="preserve"> </w:t>
+      </w:r>
+      <w:r>
+        <w:rPr>
+          <w:rStyle w:val="DecValTok"/>
+        </w:rPr>
+        <w:t xml:space="preserve">20</w:t>
+      </w:r>
+      <w:r>
+        <w:rPr>
+          <w:rStyle w:val="NormalTok"/>
+        </w:rPr>
+        <w:t xml:space="preserve">, </w:t>
+      </w:r>
+      <w:r>
+        <w:rPr>
+          <w:rStyle w:val="DataTypeTok"/>
+        </w:rPr>
+        <w:t xml:space="preserve">xlim =</w:t>
+      </w:r>
+      <w:r>
+        <w:rPr>
+          <w:rStyle w:val="NormalTok"/>
+        </w:rPr>
+        <w:t xml:space="preserve"> xlimits)</w:t>
+      </w:r>
+    </w:p>
+    <w:p>
+      <w:pPr>
+        <w:pStyle w:val="FirstParagraph"/>
+      </w:pPr>
+      <w:r>
+        <w:drawing>
+          <wp:inline>
+            <wp:extent cx="5334000" cy="4267200"/>
+            <wp:effectExtent b="0" l="0" r="0" t="0"/>
+            <wp:docPr descr="" title="" id="1" name="Picture"/>
+            <a:graphic>
+              <a:graphicData uri="http://schemas.openxmlformats.org/drawingml/2006/picture">
+                <pic:pic>
+                  <pic:nvPicPr>
+                    <pic:cNvPr descr="lab4_files/figure-docx/unnamed-chunk-7-1.png" id="0" name="Picture"/>
+                    <pic:cNvPicPr>
+                      <a:picLocks noChangeArrowheads="1" noChangeAspect="1"/>
+                    </pic:cNvPicPr>
+                  </pic:nvPicPr>
+                  <pic:blipFill>
+                    <a:blip r:embed="rId41"/>
+                    <a:stretch>
+                      <a:fillRect/>
+                    </a:stretch>
+                  </pic:blipFill>
+                  <pic:spPr bwMode="auto">
+                    <a:xfrm>
+                      <a:off x="0" y="0"/>
+                      <a:ext cx="5334000" cy="4267200"/>
+                    </a:xfrm>
+                    <a:prstGeom prst="rect">
+                      <a:avLst/>
+                    </a:prstGeom>
+                    <a:noFill/>
+                    <a:ln w="9525">
+                      <a:noFill/>
+                      <a:headEnd/>
+                      <a:tailEnd/>
+                    </a:ln>
+                  </pic:spPr>
+                </pic:pic>
+              </a:graphicData>
+            </a:graphic>
+          </wp:inline>
+        </w:drawing>
+      </w:r>
+    </w:p>
+    <w:p>
+      <w:pPr>
+        <w:pStyle w:val="BodyText"/>
+      </w:pPr>
+      <w:r>
+        <w:t xml:space="preserve">When the sample size is larger, the center gets taller and the spread gets smaller.</w:t>
       </w:r>
     </w:p>
     <w:sectPr/>
@@ -2144,7 +2750,7 @@
     </w:lvl>
   </w:abstractNum>
   <w:abstractNum w:abstractNumId="990">
-    <w:nsid w:val="71fffabe"/>
+    <w:nsid w:val="d5194934"/>
     <w:multiLevelType w:val="multilevel"/>
     <w:lvl w:ilvl="0">
       <w:numFmt w:val="bullet"/>

</xml_diff>